<commit_message>
Carga word modificado con foto de subir a github
</commit_message>
<xml_diff>
--- a/Debye Igor Evaluación 3.docx
+++ b/Debye Igor Evaluación 3.docx
@@ -490,10 +490,11 @@
       </w:pPr>
       <w:r>
         <w:rPr>
+          <w:noProof/>
           <w:lang w:eastAsia="es-CL"/>
         </w:rPr>
         <w:drawing>
-          <wp:anchor distT="0" distB="0" distL="114300" distR="114300" simplePos="0" relativeHeight="251661312" behindDoc="0" locked="0" layoutInCell="1" allowOverlap="1" wp14:anchorId="7AAD46C2" wp14:editId="3F5F2268">
+          <wp:anchor distT="0" distB="0" distL="114300" distR="114300" simplePos="0" relativeHeight="251661312" behindDoc="0" locked="0" layoutInCell="1" allowOverlap="1" wp14:anchorId="7AAD46C2" wp14:editId="15557787">
             <wp:simplePos x="0" y="0"/>
             <wp:positionH relativeFrom="column">
               <wp:posOffset>-508635</wp:posOffset>
@@ -546,16 +547,32 @@
         <w:rPr>
           <w:lang w:eastAsia="es-CL"/>
         </w:rPr>
-        <w:t xml:space="preserve"> Abrimos la terminal en pycharm y ejecutamos el comando </w:t>
-      </w:r>
-      <w:r>
-        <w:rPr>
-          <w:b/>
-          <w:bCs/>
-          <w:lang w:eastAsia="es-CL"/>
-        </w:rPr>
-        <w:t>pip install flask</w:t>
-      </w:r>
+        <w:t xml:space="preserve"> Abrimos la terminal en </w:t>
+      </w:r>
+      <w:proofErr w:type="spellStart"/>
+      <w:r>
+        <w:rPr>
+          <w:lang w:eastAsia="es-CL"/>
+        </w:rPr>
+        <w:t>pycharm</w:t>
+      </w:r>
+      <w:proofErr w:type="spellEnd"/>
+      <w:r>
+        <w:rPr>
+          <w:lang w:eastAsia="es-CL"/>
+        </w:rPr>
+        <w:t xml:space="preserve"> y ejecutamos el comando </w:t>
+      </w:r>
+      <w:proofErr w:type="spellStart"/>
+      <w:r>
+        <w:rPr>
+          <w:b/>
+          <w:bCs/>
+          <w:lang w:eastAsia="es-CL"/>
+        </w:rPr>
+        <w:t>pip</w:t>
+      </w:r>
+      <w:proofErr w:type="spellEnd"/>
       <w:r>
         <w:rPr>
           <w:b/>
@@ -564,6 +581,42 @@
         </w:rPr>
         <w:t xml:space="preserve"> </w:t>
       </w:r>
+      <w:proofErr w:type="spellStart"/>
+      <w:r>
+        <w:rPr>
+          <w:b/>
+          <w:bCs/>
+          <w:lang w:eastAsia="es-CL"/>
+        </w:rPr>
+        <w:t>install</w:t>
+      </w:r>
+      <w:proofErr w:type="spellEnd"/>
+      <w:r>
+        <w:rPr>
+          <w:b/>
+          <w:bCs/>
+          <w:lang w:eastAsia="es-CL"/>
+        </w:rPr>
+        <w:t xml:space="preserve"> </w:t>
+      </w:r>
+      <w:proofErr w:type="spellStart"/>
+      <w:r>
+        <w:rPr>
+          <w:b/>
+          <w:bCs/>
+          <w:lang w:eastAsia="es-CL"/>
+        </w:rPr>
+        <w:t>flask</w:t>
+      </w:r>
+      <w:proofErr w:type="spellEnd"/>
+      <w:r>
+        <w:rPr>
+          <w:b/>
+          <w:bCs/>
+          <w:lang w:eastAsia="es-CL"/>
+        </w:rPr>
+        <w:t xml:space="preserve"> </w:t>
+      </w:r>
       <w:r>
         <w:rPr>
           <w:lang w:eastAsia="es-CL"/>
@@ -611,7 +664,7 @@
           <w:lang w:eastAsia="es-CL"/>
         </w:rPr>
         <w:drawing>
-          <wp:anchor distT="0" distB="0" distL="114300" distR="114300" simplePos="0" relativeHeight="251662336" behindDoc="0" locked="0" layoutInCell="1" allowOverlap="1" wp14:anchorId="69D69A59" wp14:editId="3DDEE3D8">
+          <wp:anchor distT="0" distB="0" distL="114300" distR="114300" simplePos="0" relativeHeight="251662336" behindDoc="0" locked="0" layoutInCell="1" allowOverlap="1" wp14:anchorId="69D69A59" wp14:editId="79142828">
             <wp:simplePos x="0" y="0"/>
             <wp:positionH relativeFrom="column">
               <wp:posOffset>-500238</wp:posOffset>
@@ -711,15 +764,57 @@
         <w:rPr>
           <w:lang w:eastAsia="es-CL"/>
         </w:rPr>
-        <w:t xml:space="preserve">Para comprobar la instalación y versión de flask utilizamos el comando </w:t>
-      </w:r>
-      <w:r>
-        <w:rPr>
-          <w:b/>
-          <w:bCs/>
-          <w:lang w:eastAsia="es-CL"/>
-        </w:rPr>
-        <w:t xml:space="preserve">python -m flask </w:t>
+        <w:t xml:space="preserve">Para comprobar la instalación y versión de </w:t>
+      </w:r>
+      <w:proofErr w:type="spellStart"/>
+      <w:r>
+        <w:rPr>
+          <w:lang w:eastAsia="es-CL"/>
+        </w:rPr>
+        <w:t>flask</w:t>
+      </w:r>
+      <w:proofErr w:type="spellEnd"/>
+      <w:r>
+        <w:rPr>
+          <w:lang w:eastAsia="es-CL"/>
+        </w:rPr>
+        <w:t xml:space="preserve"> utilizamos el comando </w:t>
+      </w:r>
+      <w:proofErr w:type="spellStart"/>
+      <w:r>
+        <w:rPr>
+          <w:b/>
+          <w:bCs/>
+          <w:lang w:eastAsia="es-CL"/>
+        </w:rPr>
+        <w:t>python</w:t>
+      </w:r>
+      <w:proofErr w:type="spellEnd"/>
+      <w:r>
+        <w:rPr>
+          <w:b/>
+          <w:bCs/>
+          <w:lang w:eastAsia="es-CL"/>
+        </w:rPr>
+        <w:t xml:space="preserve"> -m </w:t>
+      </w:r>
+      <w:proofErr w:type="spellStart"/>
+      <w:r>
+        <w:rPr>
+          <w:b/>
+          <w:bCs/>
+          <w:lang w:eastAsia="es-CL"/>
+        </w:rPr>
+        <w:t>flask</w:t>
+      </w:r>
+      <w:proofErr w:type="spellEnd"/>
+      <w:r>
+        <w:rPr>
+          <w:b/>
+          <w:bCs/>
+          <w:lang w:eastAsia="es-CL"/>
+        </w:rPr>
+        <w:t xml:space="preserve"> </w:t>
       </w:r>
       <w:r>
         <w:rPr>
@@ -729,6 +824,7 @@
         </w:rPr>
         <w:t>–</w:t>
       </w:r>
+      <w:proofErr w:type="spellStart"/>
       <w:r>
         <w:rPr>
           <w:b/>
@@ -737,19 +833,21 @@
         </w:rPr>
         <w:t>version</w:t>
       </w:r>
-    </w:p>
-    <w:p>
-      <w:pPr>
-        <w:rPr>
-          <w:b/>
-          <w:bCs/>
-          <w:lang w:eastAsia="es-CL"/>
-        </w:rPr>
-      </w:pPr>
-      <w:r>
-        <w:rPr>
-          <w:b/>
-          <w:bCs/>
+      <w:proofErr w:type="spellEnd"/>
+    </w:p>
+    <w:p>
+      <w:pPr>
+        <w:rPr>
+          <w:b/>
+          <w:bCs/>
+          <w:lang w:eastAsia="es-CL"/>
+        </w:rPr>
+      </w:pPr>
+      <w:r>
+        <w:rPr>
+          <w:b/>
+          <w:bCs/>
+          <w:noProof/>
           <w:lang w:eastAsia="es-CL"/>
         </w:rPr>
         <w:drawing>
@@ -913,6 +1011,7 @@
         </w:rPr>
         <w:t xml:space="preserve">Seleccionamos en crear nuevo proyecto, le asignamos nombre y elegimos la versión del intérprete de Python y nos aseguramos que tengamos habilitada la opción </w:t>
       </w:r>
+      <w:proofErr w:type="spellStart"/>
       <w:r>
         <w:rPr>
           <w:b/>
@@ -929,6 +1028,7 @@
         </w:rPr>
         <w:t>irtualenv</w:t>
       </w:r>
+      <w:proofErr w:type="spellEnd"/>
       <w:r>
         <w:rPr>
           <w:b/>
@@ -951,6 +1051,7 @@
       </w:r>
       <w:r>
         <w:rPr>
+          <w:noProof/>
           <w:lang w:eastAsia="es-CL"/>
         </w:rPr>
         <w:drawing>
@@ -1000,21 +1101,30 @@
         <w:rPr>
           <w:lang w:eastAsia="es-CL"/>
         </w:rPr>
-        <w:t>Creamos las carpetas del proyecto, haciendo click secundario en la carpeta principal new-directory.</w:t>
-      </w:r>
-    </w:p>
-    <w:p>
-      <w:pPr>
-        <w:rPr>
-          <w:lang w:eastAsia="es-CL"/>
-        </w:rPr>
-      </w:pPr>
-      <w:r>
-        <w:rPr>
-          <w:lang w:eastAsia="es-CL"/>
-        </w:rPr>
-        <w:t>Creamos 2 carptas static y templates</w:t>
-      </w:r>
+        <w:t xml:space="preserve">Creamos las carpetas del proyecto, haciendo </w:t>
+      </w:r>
+      <w:proofErr w:type="spellStart"/>
+      <w:r>
+        <w:rPr>
+          <w:lang w:eastAsia="es-CL"/>
+        </w:rPr>
+        <w:t>click</w:t>
+      </w:r>
+      <w:proofErr w:type="spellEnd"/>
+      <w:r>
+        <w:rPr>
+          <w:lang w:eastAsia="es-CL"/>
+        </w:rPr>
+        <w:t xml:space="preserve"> secundario en la carpeta principal new-</w:t>
+      </w:r>
+      <w:proofErr w:type="spellStart"/>
+      <w:r>
+        <w:rPr>
+          <w:lang w:eastAsia="es-CL"/>
+        </w:rPr>
+        <w:t>directory</w:t>
+      </w:r>
+      <w:proofErr w:type="spellEnd"/>
       <w:r>
         <w:rPr>
           <w:lang w:eastAsia="es-CL"/>
@@ -1025,15 +1135,71 @@
     <w:p>
       <w:pPr>
         <w:rPr>
-          <w:b/>
-          <w:bCs/>
-          <w:lang w:eastAsia="es-CL"/>
-        </w:rPr>
-      </w:pPr>
-      <w:r>
-        <w:rPr>
-          <w:b/>
-          <w:bCs/>
+          <w:lang w:eastAsia="es-CL"/>
+        </w:rPr>
+      </w:pPr>
+      <w:r>
+        <w:rPr>
+          <w:lang w:eastAsia="es-CL"/>
+        </w:rPr>
+        <w:t xml:space="preserve">Creamos 2 </w:t>
+      </w:r>
+      <w:proofErr w:type="spellStart"/>
+      <w:r>
+        <w:rPr>
+          <w:lang w:eastAsia="es-CL"/>
+        </w:rPr>
+        <w:t>carptas</w:t>
+      </w:r>
+      <w:proofErr w:type="spellEnd"/>
+      <w:r>
+        <w:rPr>
+          <w:lang w:eastAsia="es-CL"/>
+        </w:rPr>
+        <w:t xml:space="preserve"> </w:t>
+      </w:r>
+      <w:proofErr w:type="spellStart"/>
+      <w:r>
+        <w:rPr>
+          <w:lang w:eastAsia="es-CL"/>
+        </w:rPr>
+        <w:t>static</w:t>
+      </w:r>
+      <w:proofErr w:type="spellEnd"/>
+      <w:r>
+        <w:rPr>
+          <w:lang w:eastAsia="es-CL"/>
+        </w:rPr>
+        <w:t xml:space="preserve"> y </w:t>
+      </w:r>
+      <w:proofErr w:type="spellStart"/>
+      <w:r>
+        <w:rPr>
+          <w:lang w:eastAsia="es-CL"/>
+        </w:rPr>
+        <w:t>templates</w:t>
+      </w:r>
+      <w:proofErr w:type="spellEnd"/>
+      <w:r>
+        <w:rPr>
+          <w:lang w:eastAsia="es-CL"/>
+        </w:rPr>
+        <w:t>.</w:t>
+      </w:r>
+    </w:p>
+    <w:p>
+      <w:pPr>
+        <w:rPr>
+          <w:b/>
+          <w:bCs/>
+          <w:lang w:eastAsia="es-CL"/>
+        </w:rPr>
+      </w:pPr>
+      <w:r>
+        <w:rPr>
+          <w:b/>
+          <w:bCs/>
+          <w:noProof/>
           <w:lang w:eastAsia="es-CL"/>
         </w:rPr>
         <w:drawing>
@@ -1098,17 +1264,60 @@
           <w:lang w:eastAsia="es-CL"/>
         </w:rPr>
         <w:lastRenderedPageBreak/>
-        <w:t>Repetimos el proceso y creamos 2 carpetas (css - img) dentro de la carpeta static.</w:t>
-      </w:r>
-    </w:p>
-    <w:p>
-      <w:pPr>
-        <w:rPr>
-          <w:lang w:eastAsia="es-CL"/>
-        </w:rPr>
-      </w:pPr>
-      <w:r>
-        <w:rPr>
+        <w:t>Repetimos el proceso y creamos 2 carpetas (</w:t>
+      </w:r>
+      <w:proofErr w:type="spellStart"/>
+      <w:r>
+        <w:rPr>
+          <w:lang w:eastAsia="es-CL"/>
+        </w:rPr>
+        <w:t>css</w:t>
+      </w:r>
+      <w:proofErr w:type="spellEnd"/>
+      <w:r>
+        <w:rPr>
+          <w:lang w:eastAsia="es-CL"/>
+        </w:rPr>
+        <w:t xml:space="preserve"> - </w:t>
+      </w:r>
+      <w:proofErr w:type="spellStart"/>
+      <w:r>
+        <w:rPr>
+          <w:lang w:eastAsia="es-CL"/>
+        </w:rPr>
+        <w:t>img</w:t>
+      </w:r>
+      <w:proofErr w:type="spellEnd"/>
+      <w:r>
+        <w:rPr>
+          <w:lang w:eastAsia="es-CL"/>
+        </w:rPr>
+        <w:t xml:space="preserve">) dentro de la carpeta </w:t>
+      </w:r>
+      <w:proofErr w:type="spellStart"/>
+      <w:r>
+        <w:rPr>
+          <w:lang w:eastAsia="es-CL"/>
+        </w:rPr>
+        <w:t>static</w:t>
+      </w:r>
+      <w:proofErr w:type="spellEnd"/>
+      <w:r>
+        <w:rPr>
+          <w:lang w:eastAsia="es-CL"/>
+        </w:rPr>
+        <w:t>.</w:t>
+      </w:r>
+    </w:p>
+    <w:p>
+      <w:pPr>
+        <w:rPr>
+          <w:lang w:eastAsia="es-CL"/>
+        </w:rPr>
+      </w:pPr>
+      <w:r>
+        <w:rPr>
+          <w:noProof/>
           <w:lang w:eastAsia="es-CL"/>
         </w:rPr>
         <w:drawing>
@@ -1160,28 +1369,190 @@
         <w:rPr>
           <w:lang w:eastAsia="es-CL"/>
         </w:rPr>
-        <w:t xml:space="preserve">En el archivo run.py (main)  importamos flask y las funciones que usaremos (request y render_template) </w:t>
-      </w:r>
-      <w:r>
-        <w:rPr>
-          <w:b/>
-          <w:bCs/>
-          <w:lang w:eastAsia="es-CL"/>
-        </w:rPr>
-        <w:t>from flask import Flask, request, render_template</w:t>
-      </w:r>
-    </w:p>
-    <w:p>
-      <w:pPr>
-        <w:rPr>
-          <w:lang w:eastAsia="es-CL"/>
-        </w:rPr>
-      </w:pPr>
-      <w:r>
-        <w:rPr>
-          <w:lang w:eastAsia="es-CL"/>
-        </w:rPr>
-        <w:t xml:space="preserve">Iniciamos Flask y configuramos la ruta </w:t>
+        <w:t>En el archivo run.py (</w:t>
+      </w:r>
+      <w:proofErr w:type="spellStart"/>
+      <w:r>
+        <w:rPr>
+          <w:lang w:eastAsia="es-CL"/>
+        </w:rPr>
+        <w:t>main</w:t>
+      </w:r>
+      <w:proofErr w:type="spellEnd"/>
+      <w:r>
+        <w:rPr>
+          <w:lang w:eastAsia="es-CL"/>
+        </w:rPr>
+        <w:t xml:space="preserve">)  importamos </w:t>
+      </w:r>
+      <w:proofErr w:type="spellStart"/>
+      <w:r>
+        <w:rPr>
+          <w:lang w:eastAsia="es-CL"/>
+        </w:rPr>
+        <w:t>flask</w:t>
+      </w:r>
+      <w:proofErr w:type="spellEnd"/>
+      <w:r>
+        <w:rPr>
+          <w:lang w:eastAsia="es-CL"/>
+        </w:rPr>
+        <w:t xml:space="preserve"> y las funciones que usaremos (</w:t>
+      </w:r>
+      <w:proofErr w:type="spellStart"/>
+      <w:r>
+        <w:rPr>
+          <w:lang w:eastAsia="es-CL"/>
+        </w:rPr>
+        <w:t>request</w:t>
+      </w:r>
+      <w:proofErr w:type="spellEnd"/>
+      <w:r>
+        <w:rPr>
+          <w:lang w:eastAsia="es-CL"/>
+        </w:rPr>
+        <w:t xml:space="preserve"> y </w:t>
+      </w:r>
+      <w:proofErr w:type="spellStart"/>
+      <w:r>
+        <w:rPr>
+          <w:lang w:eastAsia="es-CL"/>
+        </w:rPr>
+        <w:t>render_template</w:t>
+      </w:r>
+      <w:proofErr w:type="spellEnd"/>
+      <w:r>
+        <w:rPr>
+          <w:lang w:eastAsia="es-CL"/>
+        </w:rPr>
+        <w:t xml:space="preserve">) </w:t>
+      </w:r>
+      <w:proofErr w:type="spellStart"/>
+      <w:r>
+        <w:rPr>
+          <w:b/>
+          <w:bCs/>
+          <w:lang w:eastAsia="es-CL"/>
+        </w:rPr>
+        <w:t>from</w:t>
+      </w:r>
+      <w:proofErr w:type="spellEnd"/>
+      <w:r>
+        <w:rPr>
+          <w:b/>
+          <w:bCs/>
+          <w:lang w:eastAsia="es-CL"/>
+        </w:rPr>
+        <w:t xml:space="preserve"> </w:t>
+      </w:r>
+      <w:proofErr w:type="spellStart"/>
+      <w:r>
+        <w:rPr>
+          <w:b/>
+          <w:bCs/>
+          <w:lang w:eastAsia="es-CL"/>
+        </w:rPr>
+        <w:t>flask</w:t>
+      </w:r>
+      <w:proofErr w:type="spellEnd"/>
+      <w:r>
+        <w:rPr>
+          <w:b/>
+          <w:bCs/>
+          <w:lang w:eastAsia="es-CL"/>
+        </w:rPr>
+        <w:t xml:space="preserve"> </w:t>
+      </w:r>
+      <w:proofErr w:type="spellStart"/>
+      <w:r>
+        <w:rPr>
+          <w:b/>
+          <w:bCs/>
+          <w:lang w:eastAsia="es-CL"/>
+        </w:rPr>
+        <w:t>import</w:t>
+      </w:r>
+      <w:proofErr w:type="spellEnd"/>
+      <w:r>
+        <w:rPr>
+          <w:b/>
+          <w:bCs/>
+          <w:lang w:eastAsia="es-CL"/>
+        </w:rPr>
+        <w:t xml:space="preserve"> </w:t>
+      </w:r>
+      <w:proofErr w:type="spellStart"/>
+      <w:r>
+        <w:rPr>
+          <w:b/>
+          <w:bCs/>
+          <w:lang w:eastAsia="es-CL"/>
+        </w:rPr>
+        <w:t>Flask</w:t>
+      </w:r>
+      <w:proofErr w:type="spellEnd"/>
+      <w:r>
+        <w:rPr>
+          <w:b/>
+          <w:bCs/>
+          <w:lang w:eastAsia="es-CL"/>
+        </w:rPr>
+        <w:t xml:space="preserve">, </w:t>
+      </w:r>
+      <w:proofErr w:type="spellStart"/>
+      <w:r>
+        <w:rPr>
+          <w:b/>
+          <w:bCs/>
+          <w:lang w:eastAsia="es-CL"/>
+        </w:rPr>
+        <w:t>request</w:t>
+      </w:r>
+      <w:proofErr w:type="spellEnd"/>
+      <w:r>
+        <w:rPr>
+          <w:b/>
+          <w:bCs/>
+          <w:lang w:eastAsia="es-CL"/>
+        </w:rPr>
+        <w:t xml:space="preserve">, </w:t>
+      </w:r>
+      <w:proofErr w:type="spellStart"/>
+      <w:r>
+        <w:rPr>
+          <w:b/>
+          <w:bCs/>
+          <w:lang w:eastAsia="es-CL"/>
+        </w:rPr>
+        <w:t>render_template</w:t>
+      </w:r>
+      <w:proofErr w:type="spellEnd"/>
+    </w:p>
+    <w:p>
+      <w:pPr>
+        <w:rPr>
+          <w:lang w:eastAsia="es-CL"/>
+        </w:rPr>
+      </w:pPr>
+      <w:r>
+        <w:rPr>
+          <w:lang w:eastAsia="es-CL"/>
+        </w:rPr>
+        <w:t xml:space="preserve">Iniciamos </w:t>
+      </w:r>
+      <w:proofErr w:type="spellStart"/>
+      <w:r>
+        <w:rPr>
+          <w:lang w:eastAsia="es-CL"/>
+        </w:rPr>
+        <w:t>Flask</w:t>
+      </w:r>
+      <w:proofErr w:type="spellEnd"/>
+      <w:r>
+        <w:rPr>
+          <w:lang w:eastAsia="es-CL"/>
+        </w:rPr>
+        <w:t xml:space="preserve"> y configuramos la ruta </w:t>
       </w:r>
       <w:r>
         <w:rPr>
@@ -1193,7 +1564,21 @@
         <w:rPr>
           <w:lang w:eastAsia="es-CL"/>
         </w:rPr>
-        <w:t>página index.</w:t>
+        <w:t xml:space="preserve">página </w:t>
+      </w:r>
+      <w:proofErr w:type="spellStart"/>
+      <w:r>
+        <w:rPr>
+          <w:lang w:eastAsia="es-CL"/>
+        </w:rPr>
+        <w:t>index</w:t>
+      </w:r>
+      <w:proofErr w:type="spellEnd"/>
+      <w:r>
+        <w:rPr>
+          <w:lang w:eastAsia="es-CL"/>
+        </w:rPr>
+        <w:t>.</w:t>
       </w:r>
       <w:r>
         <w:rPr>
@@ -1210,6 +1595,7 @@
       </w:pPr>
       <w:r>
         <w:rPr>
+          <w:noProof/>
           <w:lang w:eastAsia="es-CL"/>
         </w:rPr>
         <w:drawing>
@@ -1259,17 +1645,40 @@
         <w:rPr>
           <w:lang w:eastAsia="es-CL"/>
         </w:rPr>
-        <w:t>En la carpeta templates creamos un nuevo archivo HTML y lo nombramos index</w:t>
-      </w:r>
-    </w:p>
-    <w:p>
-      <w:pPr>
-        <w:rPr>
-          <w:lang w:eastAsia="es-CL"/>
-        </w:rPr>
-      </w:pPr>
-      <w:r>
-        <w:rPr>
+        <w:t xml:space="preserve">En la carpeta </w:t>
+      </w:r>
+      <w:proofErr w:type="spellStart"/>
+      <w:r>
+        <w:rPr>
+          <w:lang w:eastAsia="es-CL"/>
+        </w:rPr>
+        <w:t>templates</w:t>
+      </w:r>
+      <w:proofErr w:type="spellEnd"/>
+      <w:r>
+        <w:rPr>
+          <w:lang w:eastAsia="es-CL"/>
+        </w:rPr>
+        <w:t xml:space="preserve"> creamos un nuevo archivo HTML y lo nombramos </w:t>
+      </w:r>
+      <w:proofErr w:type="spellStart"/>
+      <w:r>
+        <w:rPr>
+          <w:lang w:eastAsia="es-CL"/>
+        </w:rPr>
+        <w:t>index</w:t>
+      </w:r>
+      <w:proofErr w:type="spellEnd"/>
+    </w:p>
+    <w:p>
+      <w:pPr>
+        <w:rPr>
+          <w:lang w:eastAsia="es-CL"/>
+        </w:rPr>
+      </w:pPr>
+      <w:r>
+        <w:rPr>
+          <w:noProof/>
           <w:lang w:eastAsia="es-CL"/>
         </w:rPr>
         <w:drawing>
@@ -1361,28 +1770,146 @@
         <w:rPr>
           <w:lang w:eastAsia="es-CL"/>
         </w:rPr>
-        <w:t>Aquí le agregue un título y subtitulo además de crear un contenedor con la clase “container” para todos los elementos dentro de el, a los botones también les agregue una clase.</w:t>
-      </w:r>
-    </w:p>
-    <w:p>
-      <w:pPr>
-        <w:rPr>
-          <w:lang w:eastAsia="es-CL"/>
-        </w:rPr>
-      </w:pPr>
-      <w:r>
-        <w:rPr>
-          <w:lang w:eastAsia="es-CL"/>
-        </w:rPr>
-        <w:t xml:space="preserve">Para que se refleje correctamente el estilo css incorporado, en el head del documento hay que incorporar la etiqueta </w:t>
-      </w:r>
-      <w:r>
-        <w:rPr>
-          <w:b/>
-          <w:bCs/>
-          <w:lang w:eastAsia="es-CL"/>
-        </w:rPr>
-        <w:t>&lt;link rel="stylesheet" href="/static/css/estilos.css"&gt;</w:t>
+        <w:t xml:space="preserve">Aquí le agregue un título y subtitulo además de crear un contenedor con la clase “container” para todos los elementos dentro de </w:t>
+      </w:r>
+      <w:proofErr w:type="spellStart"/>
+      <w:r>
+        <w:rPr>
+          <w:lang w:eastAsia="es-CL"/>
+        </w:rPr>
+        <w:t>el</w:t>
+      </w:r>
+      <w:proofErr w:type="spellEnd"/>
+      <w:r>
+        <w:rPr>
+          <w:lang w:eastAsia="es-CL"/>
+        </w:rPr>
+        <w:t>, a los botones también les agregue una clase.</w:t>
+      </w:r>
+    </w:p>
+    <w:p>
+      <w:pPr>
+        <w:rPr>
+          <w:lang w:eastAsia="es-CL"/>
+        </w:rPr>
+      </w:pPr>
+      <w:r>
+        <w:rPr>
+          <w:lang w:eastAsia="es-CL"/>
+        </w:rPr>
+        <w:t xml:space="preserve">Para que se refleje correctamente el estilo </w:t>
+      </w:r>
+      <w:proofErr w:type="spellStart"/>
+      <w:r>
+        <w:rPr>
+          <w:lang w:eastAsia="es-CL"/>
+        </w:rPr>
+        <w:t>css</w:t>
+      </w:r>
+      <w:proofErr w:type="spellEnd"/>
+      <w:r>
+        <w:rPr>
+          <w:lang w:eastAsia="es-CL"/>
+        </w:rPr>
+        <w:t xml:space="preserve"> incorporado, en el head del documento hay que incorporar la etiqueta </w:t>
+      </w:r>
+      <w:r>
+        <w:rPr>
+          <w:b/>
+          <w:bCs/>
+          <w:lang w:eastAsia="es-CL"/>
+        </w:rPr>
+        <w:t xml:space="preserve">&lt;link </w:t>
+      </w:r>
+      <w:proofErr w:type="spellStart"/>
+      <w:r>
+        <w:rPr>
+          <w:b/>
+          <w:bCs/>
+          <w:lang w:eastAsia="es-CL"/>
+        </w:rPr>
+        <w:t>rel</w:t>
+      </w:r>
+      <w:proofErr w:type="spellEnd"/>
+      <w:r>
+        <w:rPr>
+          <w:b/>
+          <w:bCs/>
+          <w:lang w:eastAsia="es-CL"/>
+        </w:rPr>
+        <w:t>="</w:t>
+      </w:r>
+      <w:proofErr w:type="spellStart"/>
+      <w:r>
+        <w:rPr>
+          <w:b/>
+          <w:bCs/>
+          <w:lang w:eastAsia="es-CL"/>
+        </w:rPr>
+        <w:t>stylesheet</w:t>
+      </w:r>
+      <w:proofErr w:type="spellEnd"/>
+      <w:r>
+        <w:rPr>
+          <w:b/>
+          <w:bCs/>
+          <w:lang w:eastAsia="es-CL"/>
+        </w:rPr>
+        <w:t xml:space="preserve">" </w:t>
+      </w:r>
+      <w:proofErr w:type="spellStart"/>
+      <w:r>
+        <w:rPr>
+          <w:b/>
+          <w:bCs/>
+          <w:lang w:eastAsia="es-CL"/>
+        </w:rPr>
+        <w:t>href</w:t>
+      </w:r>
+      <w:proofErr w:type="spellEnd"/>
+      <w:r>
+        <w:rPr>
+          <w:b/>
+          <w:bCs/>
+          <w:lang w:eastAsia="es-CL"/>
+        </w:rPr>
+        <w:t>="/</w:t>
+      </w:r>
+      <w:proofErr w:type="spellStart"/>
+      <w:r>
+        <w:rPr>
+          <w:b/>
+          <w:bCs/>
+          <w:lang w:eastAsia="es-CL"/>
+        </w:rPr>
+        <w:t>static</w:t>
+      </w:r>
+      <w:proofErr w:type="spellEnd"/>
+      <w:r>
+        <w:rPr>
+          <w:b/>
+          <w:bCs/>
+          <w:lang w:eastAsia="es-CL"/>
+        </w:rPr>
+        <w:t>/</w:t>
+      </w:r>
+      <w:proofErr w:type="spellStart"/>
+      <w:r>
+        <w:rPr>
+          <w:b/>
+          <w:bCs/>
+          <w:lang w:eastAsia="es-CL"/>
+        </w:rPr>
+        <w:t>css</w:t>
+      </w:r>
+      <w:proofErr w:type="spellEnd"/>
+      <w:r>
+        <w:rPr>
+          <w:b/>
+          <w:bCs/>
+          <w:lang w:eastAsia="es-CL"/>
+        </w:rPr>
+        <w:t>/estilos.css"&gt;</w:t>
       </w:r>
       <w:r>
         <w:rPr>
@@ -1407,6 +1934,7 @@
       </w:pPr>
       <w:r>
         <w:rPr>
+          <w:noProof/>
           <w:lang w:eastAsia="es-CL"/>
         </w:rPr>
         <w:drawing>
@@ -1456,30 +1984,67 @@
         <w:rPr>
           <w:lang w:eastAsia="es-CL"/>
         </w:rPr>
-        <w:t>Hoja de estilos css, aquí agregamos las atributos para darle diseño a nuestro contenedor y al cuerpo de la página, les cambio el color de fondo para que se note diferencia, entre otros ajustes.</w:t>
-      </w:r>
-    </w:p>
-    <w:p>
-      <w:pPr>
-        <w:rPr>
-          <w:lang w:eastAsia="es-CL"/>
-        </w:rPr>
-      </w:pPr>
-      <w:r>
-        <w:rPr>
-          <w:lang w:eastAsia="es-CL"/>
-        </w:rPr>
-        <w:t>Los archivos CSS se guardan en la carpeta /static/css</w:t>
-      </w:r>
-    </w:p>
-    <w:p>
-      <w:pPr>
-        <w:rPr>
-          <w:lang w:eastAsia="es-CL"/>
-        </w:rPr>
-      </w:pPr>
-      <w:r>
-        <w:rPr>
+        <w:t xml:space="preserve">Hoja de estilos </w:t>
+      </w:r>
+      <w:proofErr w:type="spellStart"/>
+      <w:r>
+        <w:rPr>
+          <w:lang w:eastAsia="es-CL"/>
+        </w:rPr>
+        <w:t>css</w:t>
+      </w:r>
+      <w:proofErr w:type="spellEnd"/>
+      <w:r>
+        <w:rPr>
+          <w:lang w:eastAsia="es-CL"/>
+        </w:rPr>
+        <w:t>, aquí agregamos las atributos para darle diseño a nuestro contenedor y al cuerpo de la página, les cambio el color de fondo para que se note diferencia, entre otros ajustes.</w:t>
+      </w:r>
+    </w:p>
+    <w:p>
+      <w:pPr>
+        <w:rPr>
+          <w:lang w:eastAsia="es-CL"/>
+        </w:rPr>
+      </w:pPr>
+      <w:r>
+        <w:rPr>
+          <w:lang w:eastAsia="es-CL"/>
+        </w:rPr>
+        <w:t>Los archivos CSS se guardan en la carpeta /</w:t>
+      </w:r>
+      <w:proofErr w:type="spellStart"/>
+      <w:r>
+        <w:rPr>
+          <w:lang w:eastAsia="es-CL"/>
+        </w:rPr>
+        <w:t>static</w:t>
+      </w:r>
+      <w:proofErr w:type="spellEnd"/>
+      <w:r>
+        <w:rPr>
+          <w:lang w:eastAsia="es-CL"/>
+        </w:rPr>
+        <w:t>/</w:t>
+      </w:r>
+      <w:proofErr w:type="spellStart"/>
+      <w:r>
+        <w:rPr>
+          <w:lang w:eastAsia="es-CL"/>
+        </w:rPr>
+        <w:t>css</w:t>
+      </w:r>
+      <w:proofErr w:type="spellEnd"/>
+    </w:p>
+    <w:p>
+      <w:pPr>
+        <w:rPr>
+          <w:lang w:eastAsia="es-CL"/>
+        </w:rPr>
+      </w:pPr>
+      <w:r>
+        <w:rPr>
+          <w:noProof/>
           <w:lang w:eastAsia="es-CL"/>
         </w:rPr>
         <w:drawing>
@@ -1530,17 +2095,46 @@
           <w:lang w:eastAsia="es-CL"/>
         </w:rPr>
         <w:lastRenderedPageBreak/>
-        <w:t>Ejecutamos el archivo run.py haciendo click secundario y presionando run, o en la parte superior derecha en el icono verde de play.</w:t>
-      </w:r>
-    </w:p>
-    <w:p>
-      <w:pPr>
-        <w:rPr>
-          <w:lang w:eastAsia="es-CL"/>
-        </w:rPr>
-      </w:pPr>
-      <w:r>
-        <w:rPr>
+        <w:t xml:space="preserve">Ejecutamos el archivo run.py haciendo </w:t>
+      </w:r>
+      <w:proofErr w:type="spellStart"/>
+      <w:r>
+        <w:rPr>
+          <w:lang w:eastAsia="es-CL"/>
+        </w:rPr>
+        <w:t>click</w:t>
+      </w:r>
+      <w:proofErr w:type="spellEnd"/>
+      <w:r>
+        <w:rPr>
+          <w:lang w:eastAsia="es-CL"/>
+        </w:rPr>
+        <w:t xml:space="preserve"> secundario y presionando run, o en la parte superior derecha en el icono verde de </w:t>
+      </w:r>
+      <w:proofErr w:type="spellStart"/>
+      <w:r>
+        <w:rPr>
+          <w:lang w:eastAsia="es-CL"/>
+        </w:rPr>
+        <w:t>play</w:t>
+      </w:r>
+      <w:proofErr w:type="spellEnd"/>
+      <w:r>
+        <w:rPr>
+          <w:lang w:eastAsia="es-CL"/>
+        </w:rPr>
+        <w:t>.</w:t>
+      </w:r>
+    </w:p>
+    <w:p>
+      <w:pPr>
+        <w:rPr>
+          <w:lang w:eastAsia="es-CL"/>
+        </w:rPr>
+      </w:pPr>
+      <w:r>
+        <w:rPr>
+          <w:noProof/>
           <w:lang w:eastAsia="es-CL"/>
         </w:rPr>
         <w:drawing>
@@ -1590,17 +2184,74 @@
         <w:rPr>
           <w:lang w:eastAsia="es-CL"/>
         </w:rPr>
-        <w:t xml:space="preserve">Nos abre nuestro servidor local, clickeamos la ip y abrimos el proyecto en la pagina de incio </w:t>
-      </w:r>
-    </w:p>
-    <w:p>
-      <w:pPr>
-        <w:rPr>
-          <w:lang w:eastAsia="es-CL"/>
-        </w:rPr>
-      </w:pPr>
-      <w:r>
-        <w:rPr>
+        <w:t xml:space="preserve">Nos abre nuestro servidor local, </w:t>
+      </w:r>
+      <w:proofErr w:type="spellStart"/>
+      <w:r>
+        <w:rPr>
+          <w:lang w:eastAsia="es-CL"/>
+        </w:rPr>
+        <w:t>clickeamos</w:t>
+      </w:r>
+      <w:proofErr w:type="spellEnd"/>
+      <w:r>
+        <w:rPr>
+          <w:lang w:eastAsia="es-CL"/>
+        </w:rPr>
+        <w:t xml:space="preserve"> la </w:t>
+      </w:r>
+      <w:proofErr w:type="spellStart"/>
+      <w:r>
+        <w:rPr>
+          <w:lang w:eastAsia="es-CL"/>
+        </w:rPr>
+        <w:t>ip</w:t>
+      </w:r>
+      <w:proofErr w:type="spellEnd"/>
+      <w:r>
+        <w:rPr>
+          <w:lang w:eastAsia="es-CL"/>
+        </w:rPr>
+        <w:t xml:space="preserve"> y abrimos el proyecto en la </w:t>
+      </w:r>
+      <w:proofErr w:type="spellStart"/>
+      <w:r>
+        <w:rPr>
+          <w:lang w:eastAsia="es-CL"/>
+        </w:rPr>
+        <w:t>pagina</w:t>
+      </w:r>
+      <w:proofErr w:type="spellEnd"/>
+      <w:r>
+        <w:rPr>
+          <w:lang w:eastAsia="es-CL"/>
+        </w:rPr>
+        <w:t xml:space="preserve"> de </w:t>
+      </w:r>
+      <w:proofErr w:type="spellStart"/>
+      <w:r>
+        <w:rPr>
+          <w:lang w:eastAsia="es-CL"/>
+        </w:rPr>
+        <w:t>incio</w:t>
+      </w:r>
+      <w:proofErr w:type="spellEnd"/>
+      <w:r>
+        <w:rPr>
+          <w:lang w:eastAsia="es-CL"/>
+        </w:rPr>
+        <w:t xml:space="preserve"> </w:t>
+      </w:r>
+    </w:p>
+    <w:p>
+      <w:pPr>
+        <w:rPr>
+          <w:lang w:eastAsia="es-CL"/>
+        </w:rPr>
+      </w:pPr>
+      <w:r>
+        <w:rPr>
+          <w:noProof/>
           <w:lang w:eastAsia="es-CL"/>
         </w:rPr>
         <w:drawing>
@@ -1661,6 +2312,7 @@
       </w:pPr>
       <w:r>
         <w:rPr>
+          <w:noProof/>
           <w:lang w:eastAsia="es-CL"/>
         </w:rPr>
         <w:drawing>
@@ -1742,20 +2394,90 @@
         <w:rPr>
           <w:lang w:eastAsia="es-CL"/>
         </w:rPr>
-        <w:t>En templeates creamos la pagina HTML ejercicio1 y la configuramos según el requerimiento, un formulario con campos para ingresar notas y para ingresar la asistencia y que al enviar calcule el promedio y entregue el resultado si esta aprobado.</w:t>
-      </w:r>
-    </w:p>
-    <w:p>
-      <w:pPr>
-        <w:rPr>
-          <w:lang w:eastAsia="es-CL"/>
-        </w:rPr>
-      </w:pPr>
-      <w:r>
-        <w:rPr>
-          <w:lang w:eastAsia="es-CL"/>
-        </w:rPr>
-        <w:t>Importamos la hoja de estilos css en el header ( es importante hay veces que se olvida y no se visualiza correctamente el diseño)</w:t>
+        <w:t xml:space="preserve">En </w:t>
+      </w:r>
+      <w:proofErr w:type="spellStart"/>
+      <w:r>
+        <w:rPr>
+          <w:lang w:eastAsia="es-CL"/>
+        </w:rPr>
+        <w:t>templeates</w:t>
+      </w:r>
+      <w:proofErr w:type="spellEnd"/>
+      <w:r>
+        <w:rPr>
+          <w:lang w:eastAsia="es-CL"/>
+        </w:rPr>
+        <w:t xml:space="preserve"> creamos la </w:t>
+      </w:r>
+      <w:proofErr w:type="spellStart"/>
+      <w:r>
+        <w:rPr>
+          <w:lang w:eastAsia="es-CL"/>
+        </w:rPr>
+        <w:t>pagina</w:t>
+      </w:r>
+      <w:proofErr w:type="spellEnd"/>
+      <w:r>
+        <w:rPr>
+          <w:lang w:eastAsia="es-CL"/>
+        </w:rPr>
+        <w:t xml:space="preserve"> HTML ejercicio1 y la configuramos según el requerimiento, un formulario con campos para ingresar notas y para ingresar la asistencia y que al enviar calcule el promedio y entregue el resultado si </w:t>
+      </w:r>
+      <w:proofErr w:type="spellStart"/>
+      <w:r>
+        <w:rPr>
+          <w:lang w:eastAsia="es-CL"/>
+        </w:rPr>
+        <w:t>esta</w:t>
+      </w:r>
+      <w:proofErr w:type="spellEnd"/>
+      <w:r>
+        <w:rPr>
+          <w:lang w:eastAsia="es-CL"/>
+        </w:rPr>
+        <w:t xml:space="preserve"> aprobado.</w:t>
+      </w:r>
+    </w:p>
+    <w:p>
+      <w:pPr>
+        <w:rPr>
+          <w:lang w:eastAsia="es-CL"/>
+        </w:rPr>
+      </w:pPr>
+      <w:r>
+        <w:rPr>
+          <w:lang w:eastAsia="es-CL"/>
+        </w:rPr>
+        <w:t xml:space="preserve">Importamos la hoja de estilos </w:t>
+      </w:r>
+      <w:proofErr w:type="spellStart"/>
+      <w:r>
+        <w:rPr>
+          <w:lang w:eastAsia="es-CL"/>
+        </w:rPr>
+        <w:t>css</w:t>
+      </w:r>
+      <w:proofErr w:type="spellEnd"/>
+      <w:r>
+        <w:rPr>
+          <w:lang w:eastAsia="es-CL"/>
+        </w:rPr>
+        <w:t xml:space="preserve"> en el </w:t>
+      </w:r>
+      <w:proofErr w:type="spellStart"/>
+      <w:r>
+        <w:rPr>
+          <w:lang w:eastAsia="es-CL"/>
+        </w:rPr>
+        <w:t>header</w:t>
+      </w:r>
+      <w:proofErr w:type="spellEnd"/>
+      <w:r>
+        <w:rPr>
+          <w:lang w:eastAsia="es-CL"/>
+        </w:rPr>
+        <w:t xml:space="preserve"> ( es importante hay veces que se olvida y no se visualiza correctamente el diseño)</w:t>
       </w:r>
     </w:p>
     <w:p>
@@ -1774,29 +2496,81 @@
         <w:rPr>
           <w:lang w:eastAsia="es-CL"/>
         </w:rPr>
-        <w:t>, las imágenes se guardan en la carpeta static/img,.</w:t>
-      </w:r>
-    </w:p>
-    <w:p>
-      <w:pPr>
-        <w:rPr>
-          <w:lang w:eastAsia="es-CL"/>
-        </w:rPr>
-      </w:pPr>
-      <w:r>
-        <w:rPr>
-          <w:lang w:eastAsia="es-CL"/>
-        </w:rPr>
-        <w:t xml:space="preserve">Insertamos un titulo y bajo un formulario con la etiqueta </w:t>
-      </w:r>
-      <w:r>
-        <w:rPr>
-          <w:b/>
-          <w:bCs/>
-          <w:lang w:eastAsia="es-CL"/>
-        </w:rPr>
-        <w:t>&lt;form method="post" class="form"&gt;</w:t>
-      </w:r>
+        <w:t xml:space="preserve">, las imágenes se guardan en la carpeta </w:t>
+      </w:r>
+      <w:proofErr w:type="spellStart"/>
+      <w:r>
+        <w:rPr>
+          <w:lang w:eastAsia="es-CL"/>
+        </w:rPr>
+        <w:t>static</w:t>
+      </w:r>
+      <w:proofErr w:type="spellEnd"/>
+      <w:r>
+        <w:rPr>
+          <w:lang w:eastAsia="es-CL"/>
+        </w:rPr>
+        <w:t>/</w:t>
+      </w:r>
+      <w:proofErr w:type="spellStart"/>
+      <w:r>
+        <w:rPr>
+          <w:lang w:eastAsia="es-CL"/>
+        </w:rPr>
+        <w:t>img</w:t>
+      </w:r>
+      <w:proofErr w:type="spellEnd"/>
+      <w:r>
+        <w:rPr>
+          <w:lang w:eastAsia="es-CL"/>
+        </w:rPr>
+        <w:t>,.</w:t>
+      </w:r>
+    </w:p>
+    <w:p>
+      <w:pPr>
+        <w:rPr>
+          <w:lang w:eastAsia="es-CL"/>
+        </w:rPr>
+      </w:pPr>
+      <w:r>
+        <w:rPr>
+          <w:lang w:eastAsia="es-CL"/>
+        </w:rPr>
+        <w:t xml:space="preserve">Insertamos un </w:t>
+      </w:r>
+      <w:proofErr w:type="spellStart"/>
+      <w:r>
+        <w:rPr>
+          <w:lang w:eastAsia="es-CL"/>
+        </w:rPr>
+        <w:t>titulo</w:t>
+      </w:r>
+      <w:proofErr w:type="spellEnd"/>
+      <w:r>
+        <w:rPr>
+          <w:lang w:eastAsia="es-CL"/>
+        </w:rPr>
+        <w:t xml:space="preserve"> y bajo un formulario con la etiqueta </w:t>
+      </w:r>
+      <w:r>
+        <w:rPr>
+          <w:b/>
+          <w:bCs/>
+          <w:lang w:eastAsia="es-CL"/>
+        </w:rPr>
+        <w:t>&lt;</w:t>
+      </w:r>
+      <w:proofErr w:type="spellStart"/>
+      <w:r>
+        <w:rPr>
+          <w:b/>
+          <w:bCs/>
+          <w:lang w:eastAsia="es-CL"/>
+        </w:rPr>
+        <w:t>form</w:t>
+      </w:r>
+      <w:proofErr w:type="spellEnd"/>
       <w:r>
         <w:rPr>
           <w:b/>
@@ -1805,19 +2579,91 @@
         </w:rPr>
         <w:t xml:space="preserve"> </w:t>
       </w:r>
+      <w:proofErr w:type="spellStart"/>
+      <w:r>
+        <w:rPr>
+          <w:b/>
+          <w:bCs/>
+          <w:lang w:eastAsia="es-CL"/>
+        </w:rPr>
+        <w:t>method</w:t>
+      </w:r>
+      <w:proofErr w:type="spellEnd"/>
+      <w:r>
+        <w:rPr>
+          <w:b/>
+          <w:bCs/>
+          <w:lang w:eastAsia="es-CL"/>
+        </w:rPr>
+        <w:t xml:space="preserve">="post" </w:t>
+      </w:r>
+      <w:proofErr w:type="spellStart"/>
+      <w:r>
+        <w:rPr>
+          <w:b/>
+          <w:bCs/>
+          <w:lang w:eastAsia="es-CL"/>
+        </w:rPr>
+        <w:t>class</w:t>
+      </w:r>
+      <w:proofErr w:type="spellEnd"/>
+      <w:r>
+        <w:rPr>
+          <w:b/>
+          <w:bCs/>
+          <w:lang w:eastAsia="es-CL"/>
+        </w:rPr>
+        <w:t>="</w:t>
+      </w:r>
+      <w:proofErr w:type="spellStart"/>
+      <w:r>
+        <w:rPr>
+          <w:b/>
+          <w:bCs/>
+          <w:lang w:eastAsia="es-CL"/>
+        </w:rPr>
+        <w:t>form</w:t>
+      </w:r>
+      <w:proofErr w:type="spellEnd"/>
+      <w:r>
+        <w:rPr>
+          <w:b/>
+          <w:bCs/>
+          <w:lang w:eastAsia="es-CL"/>
+        </w:rPr>
+        <w:t>"&gt;</w:t>
+      </w:r>
+      <w:r>
+        <w:rPr>
+          <w:b/>
+          <w:bCs/>
+          <w:lang w:eastAsia="es-CL"/>
+        </w:rPr>
+        <w:t xml:space="preserve"> </w:t>
+      </w:r>
       <w:r>
         <w:rPr>
           <w:lang w:eastAsia="es-CL"/>
         </w:rPr>
         <w:t xml:space="preserve">es importante especificar aquí el </w:t>
       </w:r>
-      <w:r>
-        <w:rPr>
-          <w:b/>
-          <w:bCs/>
-          <w:lang w:eastAsia="es-CL"/>
-        </w:rPr>
-        <w:t>method="post"</w:t>
+      <w:proofErr w:type="spellStart"/>
+      <w:r>
+        <w:rPr>
+          <w:b/>
+          <w:bCs/>
+          <w:lang w:eastAsia="es-CL"/>
+        </w:rPr>
+        <w:t>method</w:t>
+      </w:r>
+      <w:proofErr w:type="spellEnd"/>
+      <w:r>
+        <w:rPr>
+          <w:b/>
+          <w:bCs/>
+          <w:lang w:eastAsia="es-CL"/>
+        </w:rPr>
+        <w:t>="post"</w:t>
       </w:r>
       <w:r>
         <w:rPr>
@@ -1831,21 +2677,78 @@
         <w:rPr>
           <w:lang w:eastAsia="es-CL"/>
         </w:rPr>
-        <w:t xml:space="preserve"> para la recopilación correcta de los datos( si no esta, no va a funcionar).</w:t>
-      </w:r>
-    </w:p>
-    <w:p>
-      <w:pPr>
-        <w:rPr>
-          <w:lang w:eastAsia="es-CL"/>
-        </w:rPr>
-      </w:pPr>
-      <w:r>
-        <w:rPr>
-          <w:lang w:eastAsia="es-CL"/>
-        </w:rPr>
-        <w:t xml:space="preserve">Creamos los Label e input asociados entre si y los configuramos para que sean de tipo numero, con un mínimo de 0 y máximo de 70 en las notas y mínimo 0 y máximo 100 en la asistencias, además de hacerlos obligatorios. El ultimo input lo asignamos con tipo </w:t>
-      </w:r>
+        <w:t xml:space="preserve"> para la recopilación correcta de los datos( si no </w:t>
+      </w:r>
+      <w:proofErr w:type="spellStart"/>
+      <w:r>
+        <w:rPr>
+          <w:lang w:eastAsia="es-CL"/>
+        </w:rPr>
+        <w:t>esta</w:t>
+      </w:r>
+      <w:proofErr w:type="spellEnd"/>
+      <w:r>
+        <w:rPr>
+          <w:lang w:eastAsia="es-CL"/>
+        </w:rPr>
+        <w:t>, no va a funcionar).</w:t>
+      </w:r>
+    </w:p>
+    <w:p>
+      <w:pPr>
+        <w:rPr>
+          <w:lang w:eastAsia="es-CL"/>
+        </w:rPr>
+      </w:pPr>
+      <w:r>
+        <w:rPr>
+          <w:lang w:eastAsia="es-CL"/>
+        </w:rPr>
+        <w:t xml:space="preserve">Creamos los </w:t>
+      </w:r>
+      <w:proofErr w:type="spellStart"/>
+      <w:r>
+        <w:rPr>
+          <w:lang w:eastAsia="es-CL"/>
+        </w:rPr>
+        <w:t>Label</w:t>
+      </w:r>
+      <w:proofErr w:type="spellEnd"/>
+      <w:r>
+        <w:rPr>
+          <w:lang w:eastAsia="es-CL"/>
+        </w:rPr>
+        <w:t xml:space="preserve"> e input asociados entre </w:t>
+      </w:r>
+      <w:proofErr w:type="spellStart"/>
+      <w:r>
+        <w:rPr>
+          <w:lang w:eastAsia="es-CL"/>
+        </w:rPr>
+        <w:t>si</w:t>
+      </w:r>
+      <w:proofErr w:type="spellEnd"/>
+      <w:r>
+        <w:rPr>
+          <w:lang w:eastAsia="es-CL"/>
+        </w:rPr>
+        <w:t xml:space="preserve"> y los configuramos para que sean de tipo </w:t>
+      </w:r>
+      <w:proofErr w:type="spellStart"/>
+      <w:r>
+        <w:rPr>
+          <w:lang w:eastAsia="es-CL"/>
+        </w:rPr>
+        <w:t>numero</w:t>
+      </w:r>
+      <w:proofErr w:type="spellEnd"/>
+      <w:r>
+        <w:rPr>
+          <w:lang w:eastAsia="es-CL"/>
+        </w:rPr>
+        <w:t xml:space="preserve">, con un mínimo de 0 y máximo de 70 en las notas y mínimo 0 y máximo 100 en la asistencias, además de hacerlos obligatorios. El ultimo input lo asignamos con tipo </w:t>
+      </w:r>
+      <w:proofErr w:type="spellStart"/>
       <w:r>
         <w:rPr>
           <w:b/>
@@ -1854,15 +2757,17 @@
         </w:rPr>
         <w:t>submit</w:t>
       </w:r>
-    </w:p>
-    <w:p>
-      <w:pPr>
-        <w:rPr>
-          <w:lang w:eastAsia="es-CL"/>
-        </w:rPr>
-      </w:pPr>
-      <w:r>
-        <w:rPr>
+      <w:proofErr w:type="spellEnd"/>
+    </w:p>
+    <w:p>
+      <w:pPr>
+        <w:rPr>
+          <w:lang w:eastAsia="es-CL"/>
+        </w:rPr>
+      </w:pPr>
+      <w:r>
+        <w:rPr>
+          <w:noProof/>
           <w:lang w:eastAsia="es-CL"/>
         </w:rPr>
         <w:drawing>
@@ -1955,7 +2860,25 @@
           <w:bCs/>
           <w:lang w:eastAsia="es-CL"/>
         </w:rPr>
-        <w:t>@app.route('/ejercicio1', methods=['GET', 'POST'])</w:t>
+        <w:t xml:space="preserve">@app.route('/ejercicio1', </w:t>
+      </w:r>
+      <w:proofErr w:type="spellStart"/>
+      <w:r>
+        <w:rPr>
+          <w:b/>
+          <w:bCs/>
+          <w:lang w:eastAsia="es-CL"/>
+        </w:rPr>
+        <w:t>methods</w:t>
+      </w:r>
+      <w:proofErr w:type="spellEnd"/>
+      <w:r>
+        <w:rPr>
+          <w:b/>
+          <w:bCs/>
+          <w:lang w:eastAsia="es-CL"/>
+        </w:rPr>
+        <w:t>=['GET', 'POST'])</w:t>
       </w:r>
       <w:r>
         <w:rPr>
@@ -1986,6 +2909,7 @@
         </w:rPr>
         <w:t xml:space="preserve">Recopilamos los datos de las variables del formulario con la función </w:t>
       </w:r>
+      <w:proofErr w:type="spellStart"/>
       <w:r>
         <w:rPr>
           <w:b/>
@@ -1994,6 +2918,7 @@
         </w:rPr>
         <w:t>request</w:t>
       </w:r>
+      <w:proofErr w:type="spellEnd"/>
       <w:r>
         <w:rPr>
           <w:b/>
@@ -2020,7 +2945,21 @@
         <w:rPr>
           <w:lang w:eastAsia="es-CL"/>
         </w:rPr>
-        <w:t xml:space="preserve"> para calcularlo y además con un if hacemos las comparaciones y </w:t>
+        <w:t xml:space="preserve"> para calcularlo y además con un </w:t>
+      </w:r>
+      <w:proofErr w:type="spellStart"/>
+      <w:r>
+        <w:rPr>
+          <w:lang w:eastAsia="es-CL"/>
+        </w:rPr>
+        <w:t>if</w:t>
+      </w:r>
+      <w:proofErr w:type="spellEnd"/>
+      <w:r>
+        <w:rPr>
+          <w:lang w:eastAsia="es-CL"/>
+        </w:rPr>
+        <w:t xml:space="preserve"> hacemos las comparaciones y </w:t>
       </w:r>
       <w:r>
         <w:rPr>
@@ -2076,17 +3015,32 @@
         <w:rPr>
           <w:lang w:eastAsia="es-CL"/>
         </w:rPr>
-        <w:t>Renderizamos la página con las variables que agregamos en la pagina ejercicio1 y luego renderizamos toda la página para su correcta visualización respetando la estructura.</w:t>
-      </w:r>
-    </w:p>
-    <w:p>
-      <w:pPr>
-        <w:rPr>
-          <w:lang w:eastAsia="es-CL"/>
-        </w:rPr>
-      </w:pPr>
-      <w:r>
-        <w:rPr>
+        <w:t xml:space="preserve">Renderizamos la página con las variables que agregamos en la </w:t>
+      </w:r>
+      <w:proofErr w:type="spellStart"/>
+      <w:r>
+        <w:rPr>
+          <w:lang w:eastAsia="es-CL"/>
+        </w:rPr>
+        <w:t>pagina</w:t>
+      </w:r>
+      <w:proofErr w:type="spellEnd"/>
+      <w:r>
+        <w:rPr>
+          <w:lang w:eastAsia="es-CL"/>
+        </w:rPr>
+        <w:t xml:space="preserve"> ejercicio1 y luego renderizamos toda la página para su correcta visualización respetando la estructura.</w:t>
+      </w:r>
+    </w:p>
+    <w:p>
+      <w:pPr>
+        <w:rPr>
+          <w:lang w:eastAsia="es-CL"/>
+        </w:rPr>
+      </w:pPr>
+      <w:r>
+        <w:rPr>
+          <w:noProof/>
           <w:lang w:eastAsia="es-CL"/>
         </w:rPr>
         <w:drawing>
@@ -2155,20 +3109,21 @@
       </w:pPr>
       <w:r>
         <w:rPr>
+          <w:noProof/>
           <w:lang w:eastAsia="es-CL"/>
         </w:rPr>
         <w:lastRenderedPageBreak/>
         <w:drawing>
-          <wp:anchor distT="0" distB="0" distL="114300" distR="114300" simplePos="0" relativeHeight="251665408" behindDoc="0" locked="0" layoutInCell="1" allowOverlap="1" wp14:anchorId="79E7DD69" wp14:editId="050D2F32">
+          <wp:anchor distT="0" distB="0" distL="114300" distR="114300" simplePos="0" relativeHeight="251665408" behindDoc="0" locked="0" layoutInCell="1" allowOverlap="1" wp14:anchorId="79E7DD69" wp14:editId="4E4646BA">
             <wp:simplePos x="0" y="0"/>
             <wp:positionH relativeFrom="column">
-              <wp:posOffset>-592366</wp:posOffset>
+              <wp:posOffset>-592455</wp:posOffset>
             </wp:positionH>
             <wp:positionV relativeFrom="paragraph">
-              <wp:posOffset>212090</wp:posOffset>
+              <wp:posOffset>212725</wp:posOffset>
             </wp:positionV>
-            <wp:extent cx="3924300" cy="3840567"/>
-            <wp:effectExtent l="0" t="0" r="0" b="7620"/>
+            <wp:extent cx="3160395" cy="3092962"/>
+            <wp:effectExtent l="0" t="0" r="1905" b="0"/>
             <wp:wrapNone/>
             <wp:docPr id="1130779467" name="Imagen 1" descr="Interfaz de usuario gráfica, Aplicación&#10;&#10;Descripción generada automáticamente"/>
             <wp:cNvGraphicFramePr>
@@ -2196,7 +3151,7 @@
                   <pic:spPr>
                     <a:xfrm>
                       <a:off x="0" y="0"/>
-                      <a:ext cx="3924300" cy="3840567"/>
+                      <a:ext cx="3163755" cy="3096251"/>
                     </a:xfrm>
                     <a:prstGeom prst="rect">
                       <a:avLst/>
@@ -2324,78 +3279,13 @@
           <w:lang w:eastAsia="es-CL"/>
         </w:rPr>
         <w:drawing>
-          <wp:anchor distT="0" distB="0" distL="114300" distR="114300" simplePos="0" relativeHeight="251668480" behindDoc="0" locked="0" layoutInCell="1" allowOverlap="1" wp14:anchorId="6511472E" wp14:editId="030DC876">
+          <wp:anchor distT="0" distB="0" distL="114300" distR="114300" simplePos="0" relativeHeight="251667456" behindDoc="0" locked="0" layoutInCell="1" allowOverlap="1" wp14:anchorId="6C42D8EF" wp14:editId="79B23750">
             <wp:simplePos x="0" y="0"/>
             <wp:positionH relativeFrom="column">
-              <wp:posOffset>3689985</wp:posOffset>
+              <wp:posOffset>3225165</wp:posOffset>
             </wp:positionH>
             <wp:positionV relativeFrom="paragraph">
-              <wp:posOffset>1522331</wp:posOffset>
-            </wp:positionV>
-            <wp:extent cx="2143620" cy="1021715"/>
-            <wp:effectExtent l="0" t="0" r="9525" b="6985"/>
-            <wp:wrapNone/>
-            <wp:docPr id="796132237" name="Imagen 11"/>
-            <wp:cNvGraphicFramePr>
-              <a:graphicFrameLocks xmlns:a="http://schemas.openxmlformats.org/drawingml/2006/main" noChangeAspect="1"/>
-            </wp:cNvGraphicFramePr>
-            <a:graphic xmlns:a="http://schemas.openxmlformats.org/drawingml/2006/main">
-              <a:graphicData uri="http://schemas.openxmlformats.org/drawingml/2006/picture">
-                <pic:pic xmlns:pic="http://schemas.openxmlformats.org/drawingml/2006/picture">
-                  <pic:nvPicPr>
-                    <pic:cNvPr id="0" name="Picture 6"/>
-                    <pic:cNvPicPr>
-                      <a:picLocks noChangeAspect="1" noChangeArrowheads="1"/>
-                    </pic:cNvPicPr>
-                  </pic:nvPicPr>
-                  <pic:blipFill>
-                    <a:blip r:embed="rId27">
-                      <a:extLst>
-                        <a:ext uri="{28A0092B-C50C-407E-A947-70E740481C1C}">
-                          <a14:useLocalDpi xmlns:a14="http://schemas.microsoft.com/office/drawing/2010/main" val="0"/>
-                        </a:ext>
-                      </a:extLst>
-                    </a:blip>
-                    <a:srcRect/>
-                    <a:stretch>
-                      <a:fillRect/>
-                    </a:stretch>
-                  </pic:blipFill>
-                  <pic:spPr bwMode="auto">
-                    <a:xfrm>
-                      <a:off x="0" y="0"/>
-                      <a:ext cx="2143620" cy="1021715"/>
-                    </a:xfrm>
-                    <a:prstGeom prst="rect">
-                      <a:avLst/>
-                    </a:prstGeom>
-                    <a:noFill/>
-                  </pic:spPr>
-                </pic:pic>
-              </a:graphicData>
-            </a:graphic>
-            <wp14:sizeRelH relativeFrom="margin">
-              <wp14:pctWidth>0</wp14:pctWidth>
-            </wp14:sizeRelH>
-            <wp14:sizeRelV relativeFrom="margin">
-              <wp14:pctHeight>0</wp14:pctHeight>
-            </wp14:sizeRelV>
-          </wp:anchor>
-        </w:drawing>
-      </w:r>
-      <w:r>
-        <w:rPr>
-          <w:noProof/>
-          <w:lang w:eastAsia="es-CL"/>
-        </w:rPr>
-        <w:drawing>
-          <wp:anchor distT="0" distB="0" distL="114300" distR="114300" simplePos="0" relativeHeight="251667456" behindDoc="0" locked="0" layoutInCell="1" allowOverlap="1" wp14:anchorId="6C42D8EF" wp14:editId="344E0B4A">
-            <wp:simplePos x="0" y="0"/>
-            <wp:positionH relativeFrom="column">
-              <wp:posOffset>3332101</wp:posOffset>
-            </wp:positionH>
-            <wp:positionV relativeFrom="paragraph">
-              <wp:posOffset>539750</wp:posOffset>
+              <wp:posOffset>127000</wp:posOffset>
             </wp:positionV>
             <wp:extent cx="3124200" cy="939242"/>
             <wp:effectExtent l="0" t="0" r="0" b="0"/>
@@ -2414,7 +3304,7 @@
                     </pic:cNvPicPr>
                   </pic:nvPicPr>
                   <pic:blipFill>
-                    <a:blip r:embed="rId28">
+                    <a:blip r:embed="rId27">
                       <a:extLst>
                         <a:ext uri="{28A0092B-C50C-407E-A947-70E740481C1C}">
                           <a14:useLocalDpi xmlns:a14="http://schemas.microsoft.com/office/drawing/2010/main" val="0"/>
@@ -2448,19 +3338,126 @@
           </wp:anchor>
         </w:drawing>
       </w:r>
+    </w:p>
+    <w:p>
+      <w:pPr>
+        <w:rPr>
+          <w:lang w:eastAsia="es-CL"/>
+        </w:rPr>
+      </w:pPr>
+    </w:p>
+    <w:p>
+      <w:pPr>
+        <w:rPr>
+          <w:lang w:eastAsia="es-CL"/>
+        </w:rPr>
+      </w:pPr>
+    </w:p>
+    <w:p>
+      <w:pPr>
+        <w:rPr>
+          <w:lang w:eastAsia="es-CL"/>
+        </w:rPr>
+      </w:pPr>
       <w:r>
         <w:rPr>
           <w:noProof/>
           <w:lang w:eastAsia="es-CL"/>
         </w:rPr>
         <w:drawing>
-          <wp:anchor distT="0" distB="0" distL="114300" distR="114300" simplePos="0" relativeHeight="251666432" behindDoc="0" locked="0" layoutInCell="1" allowOverlap="1" wp14:anchorId="3C774A16" wp14:editId="3CE3C445">
+          <wp:anchor distT="0" distB="0" distL="114300" distR="114300" simplePos="0" relativeHeight="251668480" behindDoc="0" locked="0" layoutInCell="1" allowOverlap="1" wp14:anchorId="6511472E" wp14:editId="7BD869DD">
+            <wp:simplePos x="0" y="0"/>
+            <wp:positionH relativeFrom="column">
+              <wp:posOffset>3689985</wp:posOffset>
+            </wp:positionH>
+            <wp:positionV relativeFrom="paragraph">
+              <wp:posOffset>258445</wp:posOffset>
+            </wp:positionV>
+            <wp:extent cx="2143125" cy="1021715"/>
+            <wp:effectExtent l="0" t="0" r="9525" b="6985"/>
+            <wp:wrapNone/>
+            <wp:docPr id="796132237" name="Imagen 11"/>
+            <wp:cNvGraphicFramePr>
+              <a:graphicFrameLocks xmlns:a="http://schemas.openxmlformats.org/drawingml/2006/main" noChangeAspect="1"/>
+            </wp:cNvGraphicFramePr>
+            <a:graphic xmlns:a="http://schemas.openxmlformats.org/drawingml/2006/main">
+              <a:graphicData uri="http://schemas.openxmlformats.org/drawingml/2006/picture">
+                <pic:pic xmlns:pic="http://schemas.openxmlformats.org/drawingml/2006/picture">
+                  <pic:nvPicPr>
+                    <pic:cNvPr id="0" name="Picture 6"/>
+                    <pic:cNvPicPr>
+                      <a:picLocks noChangeAspect="1" noChangeArrowheads="1"/>
+                    </pic:cNvPicPr>
+                  </pic:nvPicPr>
+                  <pic:blipFill>
+                    <a:blip r:embed="rId28">
+                      <a:extLst>
+                        <a:ext uri="{28A0092B-C50C-407E-A947-70E740481C1C}">
+                          <a14:useLocalDpi xmlns:a14="http://schemas.microsoft.com/office/drawing/2010/main" val="0"/>
+                        </a:ext>
+                      </a:extLst>
+                    </a:blip>
+                    <a:srcRect/>
+                    <a:stretch>
+                      <a:fillRect/>
+                    </a:stretch>
+                  </pic:blipFill>
+                  <pic:spPr bwMode="auto">
+                    <a:xfrm>
+                      <a:off x="0" y="0"/>
+                      <a:ext cx="2143125" cy="1021715"/>
+                    </a:xfrm>
+                    <a:prstGeom prst="rect">
+                      <a:avLst/>
+                    </a:prstGeom>
+                    <a:noFill/>
+                  </pic:spPr>
+                </pic:pic>
+              </a:graphicData>
+            </a:graphic>
+            <wp14:sizeRelH relativeFrom="margin">
+              <wp14:pctWidth>0</wp14:pctWidth>
+            </wp14:sizeRelH>
+            <wp14:sizeRelV relativeFrom="margin">
+              <wp14:pctHeight>0</wp14:pctHeight>
+            </wp14:sizeRelV>
+          </wp:anchor>
+        </w:drawing>
+      </w:r>
+    </w:p>
+    <w:p>
+      <w:pPr>
+        <w:rPr>
+          <w:lang w:eastAsia="es-CL"/>
+        </w:rPr>
+      </w:pPr>
+    </w:p>
+    <w:p>
+      <w:pPr>
+        <w:rPr>
+          <w:lang w:eastAsia="es-CL"/>
+        </w:rPr>
+      </w:pPr>
+    </w:p>
+    <w:p>
+      <w:pPr>
+        <w:rPr>
+          <w:lang w:eastAsia="es-CL"/>
+        </w:rPr>
+      </w:pPr>
+      <w:r>
+        <w:rPr>
+          <w:noProof/>
+          <w:lang w:eastAsia="es-CL"/>
+        </w:rPr>
+        <w:drawing>
+          <wp:anchor distT="0" distB="0" distL="114300" distR="114300" simplePos="0" relativeHeight="251666432" behindDoc="0" locked="0" layoutInCell="1" allowOverlap="1" wp14:anchorId="3C774A16" wp14:editId="3DF72B56">
             <wp:simplePos x="0" y="0"/>
             <wp:positionH relativeFrom="column">
               <wp:posOffset>-455295</wp:posOffset>
             </wp:positionH>
             <wp:positionV relativeFrom="paragraph">
-              <wp:posOffset>2546985</wp:posOffset>
+              <wp:posOffset>332740</wp:posOffset>
             </wp:positionV>
             <wp:extent cx="3023235" cy="1222048"/>
             <wp:effectExtent l="0" t="0" r="5715" b="0"/>
@@ -2551,48 +3548,6 @@
     </w:p>
     <w:p>
       <w:pPr>
-        <w:rPr>
-          <w:lang w:eastAsia="es-CL"/>
-        </w:rPr>
-      </w:pPr>
-    </w:p>
-    <w:p>
-      <w:pPr>
-        <w:rPr>
-          <w:lang w:eastAsia="es-CL"/>
-        </w:rPr>
-      </w:pPr>
-    </w:p>
-    <w:p>
-      <w:pPr>
-        <w:rPr>
-          <w:lang w:eastAsia="es-CL"/>
-        </w:rPr>
-      </w:pPr>
-    </w:p>
-    <w:p>
-      <w:pPr>
-        <w:rPr>
-          <w:lang w:eastAsia="es-CL"/>
-        </w:rPr>
-      </w:pPr>
-    </w:p>
-    <w:p>
-      <w:pPr>
-        <w:rPr>
-          <w:lang w:eastAsia="es-CL"/>
-        </w:rPr>
-      </w:pPr>
-    </w:p>
-    <w:p>
-      <w:pPr>
-        <w:rPr>
-          <w:lang w:eastAsia="es-CL"/>
-        </w:rPr>
-      </w:pPr>
-    </w:p>
-    <w:p>
-      <w:pPr>
         <w:tabs>
           <w:tab w:val="left" w:pos="3360"/>
         </w:tabs>
@@ -2604,7 +3559,7 @@
         <w:rPr>
           <w:lang w:eastAsia="es-CL"/>
         </w:rPr>
-        <w:tab/>
+        <w:t>Cargando archivos a GitHub (Carga de este documento al repositorio)</w:t>
       </w:r>
     </w:p>
     <w:p>
@@ -2616,6 +3571,46 @@
           <w:lang w:eastAsia="es-CL"/>
         </w:rPr>
       </w:pPr>
+      <w:r>
+        <w:rPr>
+          <w:lang w:eastAsia="es-CL"/>
+        </w:rPr>
+        <w:drawing>
+          <wp:inline distT="0" distB="0" distL="0" distR="0" wp14:anchorId="5A9B8819" wp14:editId="552DE08E">
+            <wp:extent cx="3920345" cy="2383790"/>
+            <wp:effectExtent l="0" t="0" r="4445" b="0"/>
+            <wp:docPr id="2086537906" name="Imagen 1" descr="Texto&#10;&#10;Descripción generada automáticamente"/>
+            <wp:cNvGraphicFramePr>
+              <a:graphicFrameLocks xmlns:a="http://schemas.openxmlformats.org/drawingml/2006/main" noChangeAspect="1"/>
+            </wp:cNvGraphicFramePr>
+            <a:graphic xmlns:a="http://schemas.openxmlformats.org/drawingml/2006/main">
+              <a:graphicData uri="http://schemas.openxmlformats.org/drawingml/2006/picture">
+                <pic:pic xmlns:pic="http://schemas.openxmlformats.org/drawingml/2006/picture">
+                  <pic:nvPicPr>
+                    <pic:cNvPr id="2086537906" name="Imagen 1" descr="Texto&#10;&#10;Descripción generada automáticamente"/>
+                    <pic:cNvPicPr/>
+                  </pic:nvPicPr>
+                  <pic:blipFill>
+                    <a:blip r:embed="rId30"/>
+                    <a:stretch>
+                      <a:fillRect/>
+                    </a:stretch>
+                  </pic:blipFill>
+                  <pic:spPr>
+                    <a:xfrm>
+                      <a:off x="0" y="0"/>
+                      <a:ext cx="3923388" cy="2385641"/>
+                    </a:xfrm>
+                    <a:prstGeom prst="rect">
+                      <a:avLst/>
+                    </a:prstGeom>
+                  </pic:spPr>
+                </pic:pic>
+              </a:graphicData>
+            </a:graphic>
+          </wp:inline>
+        </w:drawing>
+      </w:r>
     </w:p>
     <w:p>
       <w:pPr>
@@ -2704,7 +3699,6 @@
           <w:bCs/>
           <w:lang w:eastAsia="es-CL"/>
         </w:rPr>
-        <w:lastRenderedPageBreak/>
         <w:t>Ejercicio 2</w:t>
       </w:r>
     </w:p>
@@ -2721,7 +3715,35 @@
         <w:rPr>
           <w:lang w:eastAsia="es-CL"/>
         </w:rPr>
-        <w:t>Creamos una nueva pagina HTML en la carpeta templates y le asignamos el nombre ejercicio2</w:t>
+        <w:t xml:space="preserve">Creamos una nueva </w:t>
+      </w:r>
+      <w:proofErr w:type="spellStart"/>
+      <w:r>
+        <w:rPr>
+          <w:lang w:eastAsia="es-CL"/>
+        </w:rPr>
+        <w:t>pagina</w:t>
+      </w:r>
+      <w:proofErr w:type="spellEnd"/>
+      <w:r>
+        <w:rPr>
+          <w:lang w:eastAsia="es-CL"/>
+        </w:rPr>
+        <w:t xml:space="preserve"> HTML en la carpeta </w:t>
+      </w:r>
+      <w:proofErr w:type="spellStart"/>
+      <w:r>
+        <w:rPr>
+          <w:lang w:eastAsia="es-CL"/>
+        </w:rPr>
+        <w:t>templates</w:t>
+      </w:r>
+      <w:proofErr w:type="spellEnd"/>
+      <w:r>
+        <w:rPr>
+          <w:lang w:eastAsia="es-CL"/>
+        </w:rPr>
+        <w:t xml:space="preserve"> y le asignamos el nombre ejercicio2</w:t>
       </w:r>
     </w:p>
     <w:p>
@@ -2769,6 +3791,7 @@
       </w:pPr>
       <w:r>
         <w:rPr>
+          <w:noProof/>
           <w:lang w:eastAsia="es-CL"/>
         </w:rPr>
         <w:drawing>
@@ -2787,7 +3810,7 @@
                     <pic:cNvPicPr/>
                   </pic:nvPicPr>
                   <pic:blipFill>
-                    <a:blip r:embed="rId30"/>
+                    <a:blip r:embed="rId31"/>
                     <a:stretch>
                       <a:fillRect/>
                     </a:stretch>
@@ -2901,7 +3924,6 @@
         <w:rPr>
           <w:lang w:eastAsia="es-CL"/>
         </w:rPr>
-        <w:lastRenderedPageBreak/>
         <w:t>En el archivo run.py agregamos la ruta y creamos la función para resolver el requerimiento.</w:t>
       </w:r>
     </w:p>
@@ -2952,8 +3974,23 @@
         <w:rPr>
           <w:lang w:eastAsia="es-CL"/>
         </w:rPr>
-        <w:t xml:space="preserve">Luego ejecutamos un if para realizar las comparaciones con la función </w:t>
-      </w:r>
+        <w:t xml:space="preserve">Luego ejecutamos un </w:t>
+      </w:r>
+      <w:proofErr w:type="spellStart"/>
+      <w:r>
+        <w:rPr>
+          <w:lang w:eastAsia="es-CL"/>
+        </w:rPr>
+        <w:t>if</w:t>
+      </w:r>
+      <w:proofErr w:type="spellEnd"/>
+      <w:r>
+        <w:rPr>
+          <w:lang w:eastAsia="es-CL"/>
+        </w:rPr>
+        <w:t xml:space="preserve"> para realizar las comparaciones con la función </w:t>
+      </w:r>
+      <w:proofErr w:type="spellStart"/>
       <w:r>
         <w:rPr>
           <w:b/>
@@ -2962,6 +3999,7 @@
         </w:rPr>
         <w:t>len</w:t>
       </w:r>
+      <w:proofErr w:type="spellEnd"/>
       <w:r>
         <w:rPr>
           <w:lang w:eastAsia="es-CL"/>
@@ -2996,6 +4034,7 @@
       </w:pPr>
       <w:r>
         <w:rPr>
+          <w:noProof/>
           <w:lang w:eastAsia="es-CL"/>
         </w:rPr>
         <w:drawing>
@@ -3014,7 +4053,7 @@
                     <pic:cNvPicPr/>
                   </pic:nvPicPr>
                   <pic:blipFill>
-                    <a:blip r:embed="rId31"/>
+                    <a:blip r:embed="rId32"/>
                     <a:stretch>
                       <a:fillRect/>
                     </a:stretch>
@@ -3046,8 +4085,10 @@
       </w:pPr>
       <w:r>
         <w:rPr>
-          <w:lang w:eastAsia="es-CL"/>
-        </w:rPr>
+          <w:noProof/>
+          <w:lang w:eastAsia="es-CL"/>
+        </w:rPr>
+        <w:lastRenderedPageBreak/>
         <w:drawing>
           <wp:inline distT="0" distB="0" distL="0" distR="0" wp14:anchorId="1E4DF0E7" wp14:editId="50F8131B">
             <wp:extent cx="3052774" cy="2899410"/>
@@ -3064,7 +4105,7 @@
                     <pic:cNvPicPr/>
                   </pic:nvPicPr>
                   <pic:blipFill>
-                    <a:blip r:embed="rId32"/>
+                    <a:blip r:embed="rId33"/>
                     <a:stretch>
                       <a:fillRect/>
                     </a:stretch>
@@ -3096,9 +4137,9 @@
       </w:pPr>
       <w:r>
         <w:rPr>
-          <w:lang w:eastAsia="es-CL"/>
-        </w:rPr>
-        <w:lastRenderedPageBreak/>
+          <w:noProof/>
+          <w:lang w:eastAsia="es-CL"/>
+        </w:rPr>
         <w:drawing>
           <wp:inline distT="0" distB="0" distL="0" distR="0" wp14:anchorId="635FF952" wp14:editId="2174F6A9">
             <wp:extent cx="4206240" cy="1370669"/>
@@ -3115,7 +4156,7 @@
                     <pic:cNvPicPr/>
                   </pic:nvPicPr>
                   <pic:blipFill>
-                    <a:blip r:embed="rId33"/>
+                    <a:blip r:embed="rId34"/>
                     <a:stretch>
                       <a:fillRect/>
                     </a:stretch>
@@ -3157,6 +4198,7 @@
       </w:pPr>
       <w:r>
         <w:rPr>
+          <w:noProof/>
           <w:lang w:eastAsia="es-CL"/>
         </w:rPr>
         <w:drawing>
@@ -3175,7 +4217,7 @@
                     <pic:cNvPicPr/>
                   </pic:nvPicPr>
                   <pic:blipFill>
-                    <a:blip r:embed="rId34"/>
+                    <a:blip r:embed="rId35"/>
                     <a:stretch>
                       <a:fillRect/>
                     </a:stretch>
@@ -3207,8 +4249,10 @@
       </w:pPr>
       <w:r>
         <w:rPr>
-          <w:lang w:eastAsia="es-CL"/>
-        </w:rPr>
+          <w:noProof/>
+          <w:lang w:eastAsia="es-CL"/>
+        </w:rPr>
+        <w:lastRenderedPageBreak/>
         <w:drawing>
           <wp:inline distT="0" distB="0" distL="0" distR="0" wp14:anchorId="6E57D44D" wp14:editId="225200F3">
             <wp:extent cx="4914900" cy="1726165"/>
@@ -3225,7 +4269,7 @@
                     <pic:cNvPicPr/>
                   </pic:nvPicPr>
                   <pic:blipFill>
-                    <a:blip r:embed="rId35"/>
+                    <a:blip r:embed="rId36"/>
                     <a:stretch>
                       <a:fillRect/>
                     </a:stretch>
@@ -3334,7 +4378,6 @@
           <w:szCs w:val="32"/>
           <w:lang w:eastAsia="es-CL"/>
         </w:rPr>
-        <w:lastRenderedPageBreak/>
         <w:t xml:space="preserve">Autoevaluación </w:t>
       </w:r>
     </w:p>
@@ -3720,13 +4763,7 @@
               <w:rPr>
                 <w:rFonts w:ascii="Arial" w:eastAsia="Arial" w:hAnsi="Arial" w:cs="Arial"/>
               </w:rPr>
-              <w:t xml:space="preserve">           </w:t>
-            </w:r>
-            <w:r>
-              <w:rPr>
-                <w:rFonts w:ascii="Arial" w:eastAsia="Arial" w:hAnsi="Arial" w:cs="Arial"/>
-              </w:rPr>
-              <w:t>x</w:t>
+              <w:t xml:space="preserve">           x</w:t>
             </w:r>
           </w:p>
         </w:tc>
@@ -4226,6 +5263,7 @@
                 <w:rFonts w:ascii="Arial" w:eastAsia="Arial" w:hAnsi="Arial" w:cs="Arial"/>
                 <w:color w:val="000000"/>
               </w:rPr>
+              <w:lastRenderedPageBreak/>
               <w:t>Logré el objetivo planteado para esta actividad</w:t>
             </w:r>
           </w:p>
@@ -4424,21 +5462,7 @@
                 <w:rFonts w:ascii="Arial" w:eastAsia="Arial" w:hAnsi="Arial" w:cs="Arial"/>
                 <w:b/>
               </w:rPr>
-              <w:t xml:space="preserve">                     </w:t>
-            </w:r>
-            <w:r>
-              <w:rPr>
-                <w:rFonts w:ascii="Arial" w:eastAsia="Arial" w:hAnsi="Arial" w:cs="Arial"/>
-                <w:b/>
-              </w:rPr>
-              <w:t>20</w:t>
-            </w:r>
-            <w:r>
-              <w:rPr>
-                <w:rFonts w:ascii="Arial" w:eastAsia="Arial" w:hAnsi="Arial" w:cs="Arial"/>
-                <w:b/>
-              </w:rPr>
-              <w:t xml:space="preserve"> Puntos obtenidos</w:t>
+              <w:t xml:space="preserve">                     20 Puntos obtenidos</w:t>
             </w:r>
           </w:p>
         </w:tc>
@@ -4496,8 +5520,8 @@
       </w:pPr>
     </w:p>
     <w:sectPr>
-      <w:headerReference w:type="default" r:id="rId36"/>
-      <w:headerReference w:type="first" r:id="rId37"/>
+      <w:headerReference w:type="default" r:id="rId37"/>
+      <w:headerReference w:type="first" r:id="rId38"/>
       <w:pgSz w:w="12240" w:h="15840"/>
       <w:pgMar w:top="1417" w:right="1701" w:bottom="1417" w:left="1701" w:header="720" w:footer="720" w:gutter="0"/>
       <w:pgNumType w:start="0"/>
@@ -6528,6 +7552,7 @@
   </w:compat>
   <w:rsids>
     <w:rsidRoot w:val="00FD7382"/>
+    <w:rsid w:val="000037DA"/>
     <w:rsid w:val="000460BF"/>
     <w:rsid w:val="001E1538"/>
     <w:rsid w:val="00230DF0"/>
@@ -6548,6 +7573,7 @@
     <w:rsid w:val="00BF3858"/>
     <w:rsid w:val="00CB68B1"/>
     <w:rsid w:val="00DD7662"/>
+    <w:rsid w:val="00E72F25"/>
     <w:rsid w:val="00E7567D"/>
     <w:rsid w:val="00FA03E1"/>
     <w:rsid w:val="00FD7382"/>
@@ -7005,10 +8031,6 @@
     <w:name w:val="B972EAC4557E4F1080E82FDC7AE23E84"/>
     <w:rsid w:val="00FD7382"/>
   </w:style>
-  <w:style w:type="paragraph" w:customStyle="1" w:styleId="0DDC483C3B2A4BA6B5AD54E40E5F1076">
-    <w:name w:val="0DDC483C3B2A4BA6B5AD54E40E5F1076"/>
-    <w:rsid w:val="000460BF"/>
-  </w:style>
 </w:styles>
 </file>
 

</xml_diff>